<commit_message>
Update API endpoints and enhance daotao deployment
Changed all API URLs from api5.tlu.edu.vn to dataprovider.tlu.my in StudentService and TrainingService for consistency with the new data provider. Updated daotao-service deployment to use 2 replicas, added CPU resource requests/limits, and introduced a HorizontalPodAutoscaler. Minor whitespace fix in gateway-service deployment. Updated DATN.docx and removed a temporary file.
</commit_message>
<xml_diff>
--- a/docs/DATN.docx
+++ b/docs/DATN.docx
@@ -30609,7 +30609,7 @@
         <w:t>Form_</w:t>
       </w:r>
       <w:r>
-        <w:t xml:space="preserve"> GiaoDienThongTinCaNhanSV</w:t>
+        <w:t>GiaoDienThongTinCaNhanSV</w:t>
       </w:r>
     </w:p>
     <w:p>
@@ -30624,7 +30624,7 @@
         <w:t>Form_</w:t>
       </w:r>
       <w:r>
-        <w:t xml:space="preserve"> GiaoDienKetQuaHocTapSV</w:t>
+        <w:t>GiaoDienKetQuaHocTapSV</w:t>
       </w:r>
     </w:p>
     <w:p>
@@ -30639,7 +30639,7 @@
         <w:t>Form_</w:t>
       </w:r>
       <w:r>
-        <w:t xml:space="preserve"> GiaoDienChuongTrinhDaoTaoSV</w:t>
+        <w:t>GiaoDienChuongTrinhDaoTaoSV</w:t>
       </w:r>
     </w:p>
     <w:p>
@@ -30654,7 +30654,7 @@
         <w:t>Form_</w:t>
       </w:r>
       <w:r>
-        <w:t xml:space="preserve"> GiaoDienDangKyNguyenVongSV</w:t>
+        <w:t>GiaoDienDangKyNguyenVongSV</w:t>
       </w:r>
     </w:p>
     <w:p>
@@ -30669,7 +30669,7 @@
         <w:t>Form_</w:t>
       </w:r>
       <w:r>
-        <w:t xml:space="preserve"> GiaoDienDangKyLopHocPhanSV</w:t>
+        <w:t>GiaoDienDangKyLopHocPhanSV</w:t>
       </w:r>
     </w:p>
     <w:p>
@@ -30684,7 +30684,7 @@
         <w:t>Form_</w:t>
       </w:r>
       <w:r>
-        <w:t xml:space="preserve"> GiaoDienThoiKhoaBieuSV</w:t>
+        <w:t>GiaoDienThoiKhoaBieuSV</w:t>
       </w:r>
     </w:p>
     <w:p>
@@ -30699,7 +30699,7 @@
         <w:t>Form_</w:t>
       </w:r>
       <w:r>
-        <w:t xml:space="preserve"> GiaoDienCauHinhLopHocPhan</w:t>
+        <w:t>GiaoDienCauHinhLopHocPhan</w:t>
       </w:r>
     </w:p>
     <w:p>
@@ -30714,7 +30714,7 @@
         <w:t>Form_</w:t>
       </w:r>
       <w:r>
-        <w:t xml:space="preserve"> GiaoDienPhanCongGiangVien</w:t>
+        <w:t>GiaoDienPhanCongGiangVien</w:t>
       </w:r>
     </w:p>
     <w:p>
@@ -30729,7 +30729,7 @@
         <w:t>Form_</w:t>
       </w:r>
       <w:r>
-        <w:t xml:space="preserve"> GiaoDienThoiKhoaBieuGV</w:t>
+        <w:t>GiaoDienThoiKhoaBieuGV</w:t>
       </w:r>
     </w:p>
     <w:p>

</xml_diff>